<commit_message>
Update Manuel d'installation, d'utilisation et document principale
</commit_message>
<xml_diff>
--- a/1. Pré-TPI/Rendu/0. Documentation Pré-TPI.docx
+++ b/1. Pré-TPI/Rendu/0. Documentation Pré-TPI.docx
@@ -104,8 +104,47 @@
                 <w:rFonts w:ascii="Arial Narrow" w:hAnsi="Arial Narrow"/>
                 <w:sz w:val="96"/>
               </w:rPr>
-              <w:t>Mise en service d’un pare-feu Fortinet</w:t>
+              <w:t>Mise en service d’un pare-feu</w:t>
             </w:r>
+            <w:r>
+              <w:rPr>
+                <w:rFonts w:ascii="Arial Narrow" w:hAnsi="Arial Narrow"/>
+                <w:sz w:val="96"/>
+              </w:rPr>
+              <w:pict>
+                <v:shapetype id="_x0000_t75" coordsize="21600,21600" o:spt="75" o:preferrelative="t" path="m@4@5l@4@11@9@11@9@5xe" filled="f" stroked="f">
+                  <v:stroke joinstyle="miter"/>
+                  <v:formulas>
+                    <v:f eqn="if lineDrawn pixelLineWidth 0"/>
+                    <v:f eqn="sum @0 1 0"/>
+                    <v:f eqn="sum 0 0 @1"/>
+                    <v:f eqn="prod @2 1 2"/>
+                    <v:f eqn="prod @3 21600 pixelWidth"/>
+                    <v:f eqn="prod @3 21600 pixelHeight"/>
+                    <v:f eqn="sum @0 0 1"/>
+                    <v:f eqn="prod @6 1 2"/>
+                    <v:f eqn="prod @7 21600 pixelWidth"/>
+                    <v:f eqn="sum @8 21600 0"/>
+                    <v:f eqn="prod @7 21600 pixelHeight"/>
+                    <v:f eqn="sum @10 21600 0"/>
+                  </v:formulas>
+                  <v:path o:extrusionok="f" gradientshapeok="t" o:connecttype="rect"/>
+                  <o:lock v:ext="edit" aspectratio="t"/>
+                </v:shapetype>
+                <v:shape id="_x0000_i1025" type="#_x0000_t75" style="width:356.25pt;height:46.5pt">
+                  <v:imagedata r:id="rId10" o:title="Fortinet-Logo" croptop="27320f" cropbottom="28133f" cropleft="6944f" cropright="7053f"/>
+                </v:shape>
+              </w:pict>
+            </w:r>
+          </w:p>
+          <w:p>
+            <w:pPr>
+              <w:jc w:val="center"/>
+              <w:rPr>
+                <w:rFonts w:ascii="Arial Narrow" w:hAnsi="Arial Narrow"/>
+                <w:sz w:val="96"/>
+              </w:rPr>
+            </w:pPr>
           </w:p>
         </w:tc>
       </w:tr>
@@ -230,55 +269,8 @@
           <w:rFonts w:ascii="Arial Narrow" w:hAnsi="Arial Narrow"/>
         </w:rPr>
       </w:pPr>
-    </w:p>
-    <w:p>
-      <w:pPr>
-        <w:rPr>
-          <w:rFonts w:ascii="Arial Narrow" w:hAnsi="Arial Narrow"/>
-        </w:rPr>
-      </w:pPr>
-    </w:p>
-    <w:p>
-      <w:pPr>
-        <w:rPr>
-          <w:rFonts w:ascii="Arial Narrow" w:hAnsi="Arial Narrow"/>
-        </w:rPr>
-      </w:pPr>
-    </w:p>
-    <w:p>
-      <w:pPr>
-        <w:rPr>
-          <w:rFonts w:ascii="Arial Narrow" w:hAnsi="Arial Narrow"/>
-        </w:rPr>
-      </w:pPr>
-    </w:p>
-    <w:p>
-      <w:pPr>
-        <w:rPr>
-          <w:rFonts w:ascii="Arial Narrow" w:hAnsi="Arial Narrow"/>
-        </w:rPr>
-      </w:pPr>
-    </w:p>
-    <w:p>
-      <w:pPr>
-        <w:rPr>
-          <w:rFonts w:ascii="Arial Narrow" w:hAnsi="Arial Narrow"/>
-        </w:rPr>
-      </w:pPr>
-    </w:p>
-    <w:p>
-      <w:pPr>
-        <w:rPr>
-          <w:rFonts w:ascii="Arial Narrow" w:hAnsi="Arial Narrow"/>
-        </w:rPr>
-      </w:pPr>
-    </w:p>
-    <w:p>
-      <w:pPr>
-        <w:rPr>
-          <w:rFonts w:ascii="Arial Narrow" w:hAnsi="Arial Narrow"/>
-        </w:rPr>
-      </w:pPr>
+      <w:bookmarkStart w:id="0" w:name="_GoBack"/>
+      <w:bookmarkEnd w:id="0"/>
     </w:p>
     <w:p>
       <w:pPr>
@@ -329,7 +321,7 @@
         </w:rPr>
         <w:fldChar w:fldCharType="separate"/>
       </w:r>
-      <w:hyperlink w:anchor="_Toc126746845" w:history="1">
+      <w:hyperlink w:anchor="_Toc128646820" w:history="1">
         <w:r>
           <w:rPr>
             <w:rStyle w:val="Lienhypertexte"/>
@@ -369,7 +361,7 @@
           <w:rPr>
             <w:webHidden/>
           </w:rPr>
-          <w:instrText xml:space="preserve"> PAGEREF _Toc126746845 \h </w:instrText>
+          <w:instrText xml:space="preserve"> PAGEREF _Toc128646820 \h </w:instrText>
         </w:r>
         <w:r>
           <w:rPr>
@@ -386,7 +378,7 @@
           <w:rPr>
             <w:webHidden/>
           </w:rPr>
-          <w:t>3</w:t>
+          <w:t>4</w:t>
         </w:r>
         <w:r>
           <w:rPr>
@@ -411,7 +403,7 @@
           <w:lang w:val="fr-CH" w:eastAsia="fr-CH"/>
         </w:rPr>
       </w:pPr>
-      <w:hyperlink w:anchor="_Toc126746846" w:history="1">
+      <w:hyperlink w:anchor="_Toc128646821" w:history="1">
         <w:r>
           <w:rPr>
             <w:rStyle w:val="Lienhypertexte"/>
@@ -459,7 +451,7 @@
             <w:noProof/>
             <w:webHidden/>
           </w:rPr>
-          <w:instrText xml:space="preserve"> PAGEREF _Toc126746846 \h </w:instrText>
+          <w:instrText xml:space="preserve"> PAGEREF _Toc128646821 \h </w:instrText>
         </w:r>
         <w:r>
           <w:rPr>
@@ -479,7 +471,7 @@
             <w:noProof/>
             <w:webHidden/>
           </w:rPr>
-          <w:t>3</w:t>
+          <w:t>4</w:t>
         </w:r>
         <w:r>
           <w:rPr>
@@ -505,7 +497,7 @@
           <w:lang w:val="fr-CH" w:eastAsia="fr-CH"/>
         </w:rPr>
       </w:pPr>
-      <w:hyperlink w:anchor="_Toc126746847" w:history="1">
+      <w:hyperlink w:anchor="_Toc128646822" w:history="1">
         <w:r>
           <w:rPr>
             <w:rStyle w:val="Lienhypertexte"/>
@@ -553,7 +545,7 @@
             <w:noProof/>
             <w:webHidden/>
           </w:rPr>
-          <w:instrText xml:space="preserve"> PAGEREF _Toc126746847 \h </w:instrText>
+          <w:instrText xml:space="preserve"> PAGEREF _Toc128646822 \h </w:instrText>
         </w:r>
         <w:r>
           <w:rPr>
@@ -573,7 +565,7 @@
             <w:noProof/>
             <w:webHidden/>
           </w:rPr>
-          <w:t>3</w:t>
+          <w:t>4</w:t>
         </w:r>
         <w:r>
           <w:rPr>
@@ -583,8 +575,6 @@
           <w:fldChar w:fldCharType="end"/>
         </w:r>
       </w:hyperlink>
-      <w:bookmarkStart w:id="0" w:name="_GoBack"/>
-      <w:bookmarkEnd w:id="0"/>
     </w:p>
     <w:p>
       <w:pPr>
@@ -601,7 +591,7 @@
           <w:lang w:val="fr-CH" w:eastAsia="fr-CH"/>
         </w:rPr>
       </w:pPr>
-      <w:hyperlink w:anchor="_Toc126746848" w:history="1">
+      <w:hyperlink w:anchor="_Toc128646823" w:history="1">
         <w:r>
           <w:rPr>
             <w:rStyle w:val="Lienhypertexte"/>
@@ -649,7 +639,7 @@
             <w:noProof/>
             <w:webHidden/>
           </w:rPr>
-          <w:instrText xml:space="preserve"> PAGEREF _Toc126746848 \h </w:instrText>
+          <w:instrText xml:space="preserve"> PAGEREF _Toc128646823 \h </w:instrText>
         </w:r>
         <w:r>
           <w:rPr>
@@ -669,7 +659,7 @@
             <w:noProof/>
             <w:webHidden/>
           </w:rPr>
-          <w:t>4</w:t>
+          <w:t>5</w:t>
         </w:r>
         <w:r>
           <w:rPr>
@@ -690,7 +680,7 @@
           <w:lang w:val="fr-CH" w:eastAsia="fr-CH"/>
         </w:rPr>
       </w:pPr>
-      <w:hyperlink w:anchor="_Toc126746849" w:history="1">
+      <w:hyperlink w:anchor="_Toc128646824" w:history="1">
         <w:r>
           <w:rPr>
             <w:rStyle w:val="Lienhypertexte"/>
@@ -730,7 +720,7 @@
           <w:rPr>
             <w:webHidden/>
           </w:rPr>
-          <w:instrText xml:space="preserve"> PAGEREF _Toc126746849 \h </w:instrText>
+          <w:instrText xml:space="preserve"> PAGEREF _Toc128646824 \h </w:instrText>
         </w:r>
         <w:r>
           <w:rPr>
@@ -747,7 +737,7 @@
           <w:rPr>
             <w:webHidden/>
           </w:rPr>
-          <w:t>4</w:t>
+          <w:t>5</w:t>
         </w:r>
         <w:r>
           <w:rPr>
@@ -772,7 +762,7 @@
           <w:lang w:val="fr-CH" w:eastAsia="fr-CH"/>
         </w:rPr>
       </w:pPr>
-      <w:hyperlink w:anchor="_Toc126746850" w:history="1">
+      <w:hyperlink w:anchor="_Toc128646825" w:history="1">
         <w:r>
           <w:rPr>
             <w:rStyle w:val="Lienhypertexte"/>
@@ -820,7 +810,7 @@
             <w:noProof/>
             <w:webHidden/>
           </w:rPr>
-          <w:instrText xml:space="preserve"> PAGEREF _Toc126746850 \h </w:instrText>
+          <w:instrText xml:space="preserve"> PAGEREF _Toc128646825 \h </w:instrText>
         </w:r>
         <w:r>
           <w:rPr>
@@ -840,7 +830,7 @@
             <w:noProof/>
             <w:webHidden/>
           </w:rPr>
-          <w:t>4</w:t>
+          <w:t>5</w:t>
         </w:r>
         <w:r>
           <w:rPr>
@@ -866,7 +856,7 @@
           <w:lang w:val="fr-CH" w:eastAsia="fr-CH"/>
         </w:rPr>
       </w:pPr>
-      <w:hyperlink w:anchor="_Toc126746851" w:history="1">
+      <w:hyperlink w:anchor="_Toc128646826" w:history="1">
         <w:r>
           <w:rPr>
             <w:rStyle w:val="Lienhypertexte"/>
@@ -914,7 +904,7 @@
             <w:noProof/>
             <w:webHidden/>
           </w:rPr>
-          <w:instrText xml:space="preserve"> PAGEREF _Toc126746851 \h </w:instrText>
+          <w:instrText xml:space="preserve"> PAGEREF _Toc128646826 \h </w:instrText>
         </w:r>
         <w:r>
           <w:rPr>
@@ -934,7 +924,7 @@
             <w:noProof/>
             <w:webHidden/>
           </w:rPr>
-          <w:t>4</w:t>
+          <w:t>5</w:t>
         </w:r>
         <w:r>
           <w:rPr>
@@ -960,7 +950,7 @@
           <w:lang w:val="fr-CH" w:eastAsia="fr-CH"/>
         </w:rPr>
       </w:pPr>
-      <w:hyperlink w:anchor="_Toc126746852" w:history="1">
+      <w:hyperlink w:anchor="_Toc128646827" w:history="1">
         <w:r>
           <w:rPr>
             <w:rStyle w:val="Lienhypertexte"/>
@@ -1007,7 +997,7 @@
             <w:noProof/>
             <w:webHidden/>
           </w:rPr>
-          <w:instrText xml:space="preserve"> PAGEREF _Toc126746852 \h </w:instrText>
+          <w:instrText xml:space="preserve"> PAGEREF _Toc128646827 \h </w:instrText>
         </w:r>
         <w:r>
           <w:rPr>
@@ -1027,7 +1017,7 @@
             <w:noProof/>
             <w:webHidden/>
           </w:rPr>
-          <w:t>4</w:t>
+          <w:t>5</w:t>
         </w:r>
         <w:r>
           <w:rPr>
@@ -1053,7 +1043,7 @@
           <w:lang w:val="fr-CH" w:eastAsia="fr-CH"/>
         </w:rPr>
       </w:pPr>
-      <w:hyperlink w:anchor="_Toc126746853" w:history="1">
+      <w:hyperlink w:anchor="_Toc128646828" w:history="1">
         <w:r>
           <w:rPr>
             <w:rStyle w:val="Lienhypertexte"/>
@@ -1101,7 +1091,7 @@
             <w:noProof/>
             <w:webHidden/>
           </w:rPr>
-          <w:instrText xml:space="preserve"> PAGEREF _Toc126746853 \h </w:instrText>
+          <w:instrText xml:space="preserve"> PAGEREF _Toc128646828 \h </w:instrText>
         </w:r>
         <w:r>
           <w:rPr>
@@ -1121,7 +1111,7 @@
             <w:noProof/>
             <w:webHidden/>
           </w:rPr>
-          <w:t>4</w:t>
+          <w:t>5</w:t>
         </w:r>
         <w:r>
           <w:rPr>
@@ -1147,7 +1137,7 @@
           <w:lang w:val="fr-CH" w:eastAsia="fr-CH"/>
         </w:rPr>
       </w:pPr>
-      <w:hyperlink w:anchor="_Toc126746854" w:history="1">
+      <w:hyperlink w:anchor="_Toc128646829" w:history="1">
         <w:r>
           <w:rPr>
             <w:rStyle w:val="Lienhypertexte"/>
@@ -1195,7 +1185,7 @@
             <w:noProof/>
             <w:webHidden/>
           </w:rPr>
-          <w:instrText xml:space="preserve"> PAGEREF _Toc126746854 \h </w:instrText>
+          <w:instrText xml:space="preserve"> PAGEREF _Toc128646829 \h </w:instrText>
         </w:r>
         <w:r>
           <w:rPr>
@@ -1215,7 +1205,7 @@
             <w:noProof/>
             <w:webHidden/>
           </w:rPr>
-          <w:t>5</w:t>
+          <w:t>6</w:t>
         </w:r>
         <w:r>
           <w:rPr>
@@ -1236,7 +1226,7 @@
           <w:lang w:val="fr-CH" w:eastAsia="fr-CH"/>
         </w:rPr>
       </w:pPr>
-      <w:hyperlink w:anchor="_Toc126746855" w:history="1">
+      <w:hyperlink w:anchor="_Toc128646830" w:history="1">
         <w:r>
           <w:rPr>
             <w:rStyle w:val="Lienhypertexte"/>
@@ -1276,7 +1266,7 @@
           <w:rPr>
             <w:webHidden/>
           </w:rPr>
-          <w:instrText xml:space="preserve"> PAGEREF _Toc126746855 \h </w:instrText>
+          <w:instrText xml:space="preserve"> PAGEREF _Toc128646830 \h </w:instrText>
         </w:r>
         <w:r>
           <w:rPr>
@@ -1293,7 +1283,7 @@
           <w:rPr>
             <w:webHidden/>
           </w:rPr>
-          <w:t>5</w:t>
+          <w:t>6</w:t>
         </w:r>
         <w:r>
           <w:rPr>
@@ -1318,7 +1308,7 @@
           <w:lang w:val="fr-CH" w:eastAsia="fr-CH"/>
         </w:rPr>
       </w:pPr>
-      <w:hyperlink w:anchor="_Toc126746856" w:history="1">
+      <w:hyperlink w:anchor="_Toc128646831" w:history="1">
         <w:r>
           <w:rPr>
             <w:rStyle w:val="Lienhypertexte"/>
@@ -1366,7 +1356,7 @@
             <w:noProof/>
             <w:webHidden/>
           </w:rPr>
-          <w:instrText xml:space="preserve"> PAGEREF _Toc126746856 \h </w:instrText>
+          <w:instrText xml:space="preserve"> PAGEREF _Toc128646831 \h </w:instrText>
         </w:r>
         <w:r>
           <w:rPr>
@@ -1386,7 +1376,7 @@
             <w:noProof/>
             <w:webHidden/>
           </w:rPr>
-          <w:t>5</w:t>
+          <w:t>6</w:t>
         </w:r>
         <w:r>
           <w:rPr>
@@ -1412,7 +1402,7 @@
           <w:lang w:val="fr-CH" w:eastAsia="fr-CH"/>
         </w:rPr>
       </w:pPr>
-      <w:hyperlink w:anchor="_Toc126746857" w:history="1">
+      <w:hyperlink w:anchor="_Toc128646832" w:history="1">
         <w:r>
           <w:rPr>
             <w:rStyle w:val="Lienhypertexte"/>
@@ -1460,7 +1450,7 @@
             <w:noProof/>
             <w:webHidden/>
           </w:rPr>
-          <w:instrText xml:space="preserve"> PAGEREF _Toc126746857 \h </w:instrText>
+          <w:instrText xml:space="preserve"> PAGEREF _Toc128646832 \h </w:instrText>
         </w:r>
         <w:r>
           <w:rPr>
@@ -1480,7 +1470,7 @@
             <w:noProof/>
             <w:webHidden/>
           </w:rPr>
-          <w:t>5</w:t>
+          <w:t>6</w:t>
         </w:r>
         <w:r>
           <w:rPr>
@@ -1506,7 +1496,7 @@
           <w:lang w:val="fr-CH" w:eastAsia="fr-CH"/>
         </w:rPr>
       </w:pPr>
-      <w:hyperlink w:anchor="_Toc126746858" w:history="1">
+      <w:hyperlink w:anchor="_Toc128646833" w:history="1">
         <w:r>
           <w:rPr>
             <w:rStyle w:val="Lienhypertexte"/>
@@ -1554,7 +1544,7 @@
             <w:noProof/>
             <w:webHidden/>
           </w:rPr>
-          <w:instrText xml:space="preserve"> PAGEREF _Toc126746858 \h </w:instrText>
+          <w:instrText xml:space="preserve"> PAGEREF _Toc128646833 \h </w:instrText>
         </w:r>
         <w:r>
           <w:rPr>
@@ -1574,7 +1564,7 @@
             <w:noProof/>
             <w:webHidden/>
           </w:rPr>
-          <w:t>6</w:t>
+          <w:t>7</w:t>
         </w:r>
         <w:r>
           <w:rPr>
@@ -1600,7 +1590,7 @@
           <w:lang w:val="fr-CH" w:eastAsia="fr-CH"/>
         </w:rPr>
       </w:pPr>
-      <w:hyperlink w:anchor="_Toc126746859" w:history="1">
+      <w:hyperlink w:anchor="_Toc128646834" w:history="1">
         <w:r>
           <w:rPr>
             <w:rStyle w:val="Lienhypertexte"/>
@@ -1648,7 +1638,7 @@
             <w:noProof/>
             <w:webHidden/>
           </w:rPr>
-          <w:instrText xml:space="preserve"> PAGEREF _Toc126746859 \h </w:instrText>
+          <w:instrText xml:space="preserve"> PAGEREF _Toc128646834 \h </w:instrText>
         </w:r>
         <w:r>
           <w:rPr>
@@ -1668,7 +1658,7 @@
             <w:noProof/>
             <w:webHidden/>
           </w:rPr>
-          <w:t>6</w:t>
+          <w:t>7</w:t>
         </w:r>
         <w:r>
           <w:rPr>
@@ -1689,7 +1679,7 @@
           <w:lang w:val="fr-CH" w:eastAsia="fr-CH"/>
         </w:rPr>
       </w:pPr>
-      <w:hyperlink w:anchor="_Toc126746860" w:history="1">
+      <w:hyperlink w:anchor="_Toc128646835" w:history="1">
         <w:r>
           <w:rPr>
             <w:rStyle w:val="Lienhypertexte"/>
@@ -1729,7 +1719,7 @@
           <w:rPr>
             <w:webHidden/>
           </w:rPr>
-          <w:instrText xml:space="preserve"> PAGEREF _Toc126746860 \h </w:instrText>
+          <w:instrText xml:space="preserve"> PAGEREF _Toc128646835 \h </w:instrText>
         </w:r>
         <w:r>
           <w:rPr>
@@ -1746,7 +1736,7 @@
           <w:rPr>
             <w:webHidden/>
           </w:rPr>
-          <w:t>6</w:t>
+          <w:t>7</w:t>
         </w:r>
         <w:r>
           <w:rPr>
@@ -1766,7 +1756,7 @@
           <w:lang w:val="fr-CH" w:eastAsia="fr-CH"/>
         </w:rPr>
       </w:pPr>
-      <w:hyperlink w:anchor="_Toc126746861" w:history="1">
+      <w:hyperlink w:anchor="_Toc128646836" w:history="1">
         <w:r>
           <w:rPr>
             <w:rStyle w:val="Lienhypertexte"/>
@@ -1806,7 +1796,7 @@
           <w:rPr>
             <w:webHidden/>
           </w:rPr>
-          <w:instrText xml:space="preserve"> PAGEREF _Toc126746861 \h </w:instrText>
+          <w:instrText xml:space="preserve"> PAGEREF _Toc128646836 \h </w:instrText>
         </w:r>
         <w:r>
           <w:rPr>
@@ -1823,7 +1813,7 @@
           <w:rPr>
             <w:webHidden/>
           </w:rPr>
-          <w:t>7</w:t>
+          <w:t>8</w:t>
         </w:r>
         <w:r>
           <w:rPr>
@@ -1848,7 +1838,7 @@
           <w:lang w:val="fr-CH" w:eastAsia="fr-CH"/>
         </w:rPr>
       </w:pPr>
-      <w:hyperlink w:anchor="_Toc126746862" w:history="1">
+      <w:hyperlink w:anchor="_Toc128646837" w:history="1">
         <w:r>
           <w:rPr>
             <w:rStyle w:val="Lienhypertexte"/>
@@ -1896,7 +1886,7 @@
             <w:noProof/>
             <w:webHidden/>
           </w:rPr>
-          <w:instrText xml:space="preserve"> PAGEREF _Toc126746862 \h </w:instrText>
+          <w:instrText xml:space="preserve"> PAGEREF _Toc128646837 \h </w:instrText>
         </w:r>
         <w:r>
           <w:rPr>
@@ -1916,7 +1906,7 @@
             <w:noProof/>
             <w:webHidden/>
           </w:rPr>
-          <w:t>7</w:t>
+          <w:t>8</w:t>
         </w:r>
         <w:r>
           <w:rPr>
@@ -1942,7 +1932,7 @@
           <w:lang w:val="fr-CH" w:eastAsia="fr-CH"/>
         </w:rPr>
       </w:pPr>
-      <w:hyperlink w:anchor="_Toc126746863" w:history="1">
+      <w:hyperlink w:anchor="_Toc128646838" w:history="1">
         <w:r>
           <w:rPr>
             <w:rStyle w:val="Lienhypertexte"/>
@@ -1990,7 +1980,7 @@
             <w:noProof/>
             <w:webHidden/>
           </w:rPr>
-          <w:instrText xml:space="preserve"> PAGEREF _Toc126746863 \h </w:instrText>
+          <w:instrText xml:space="preserve"> PAGEREF _Toc128646838 \h </w:instrText>
         </w:r>
         <w:r>
           <w:rPr>
@@ -2010,7 +2000,7 @@
             <w:noProof/>
             <w:webHidden/>
           </w:rPr>
-          <w:t>7</w:t>
+          <w:t>8</w:t>
         </w:r>
         <w:r>
           <w:rPr>
@@ -2036,7 +2026,7 @@
           <w:lang w:val="fr-CH" w:eastAsia="fr-CH"/>
         </w:rPr>
       </w:pPr>
-      <w:hyperlink w:anchor="_Toc126746864" w:history="1">
+      <w:hyperlink w:anchor="_Toc128646839" w:history="1">
         <w:r>
           <w:rPr>
             <w:rStyle w:val="Lienhypertexte"/>
@@ -2084,7 +2074,7 @@
             <w:noProof/>
             <w:webHidden/>
           </w:rPr>
-          <w:instrText xml:space="preserve"> PAGEREF _Toc126746864 \h </w:instrText>
+          <w:instrText xml:space="preserve"> PAGEREF _Toc128646839 \h </w:instrText>
         </w:r>
         <w:r>
           <w:rPr>
@@ -2104,7 +2094,7 @@
             <w:noProof/>
             <w:webHidden/>
           </w:rPr>
-          <w:t>7</w:t>
+          <w:t>8</w:t>
         </w:r>
         <w:r>
           <w:rPr>
@@ -2130,7 +2120,7 @@
           <w:lang w:val="fr-CH" w:eastAsia="fr-CH"/>
         </w:rPr>
       </w:pPr>
-      <w:hyperlink w:anchor="_Toc126746865" w:history="1">
+      <w:hyperlink w:anchor="_Toc128646840" w:history="1">
         <w:r>
           <w:rPr>
             <w:rStyle w:val="Lienhypertexte"/>
@@ -2178,7 +2168,7 @@
             <w:noProof/>
             <w:webHidden/>
           </w:rPr>
-          <w:instrText xml:space="preserve"> PAGEREF _Toc126746865 \h </w:instrText>
+          <w:instrText xml:space="preserve"> PAGEREF _Toc128646840 \h </w:instrText>
         </w:r>
         <w:r>
           <w:rPr>
@@ -2198,7 +2188,7 @@
             <w:noProof/>
             <w:webHidden/>
           </w:rPr>
-          <w:t>7</w:t>
+          <w:t>8</w:t>
         </w:r>
         <w:r>
           <w:rPr>
@@ -2224,7 +2214,7 @@
           <w:lang w:val="fr-CH" w:eastAsia="fr-CH"/>
         </w:rPr>
       </w:pPr>
-      <w:hyperlink w:anchor="_Toc126746866" w:history="1">
+      <w:hyperlink w:anchor="_Toc128646841" w:history="1">
         <w:r>
           <w:rPr>
             <w:rStyle w:val="Lienhypertexte"/>
@@ -2272,7 +2262,7 @@
             <w:noProof/>
             <w:webHidden/>
           </w:rPr>
-          <w:instrText xml:space="preserve"> PAGEREF _Toc126746866 \h </w:instrText>
+          <w:instrText xml:space="preserve"> PAGEREF _Toc128646841 \h </w:instrText>
         </w:r>
         <w:r>
           <w:rPr>
@@ -2292,7 +2282,7 @@
             <w:noProof/>
             <w:webHidden/>
           </w:rPr>
-          <w:t>7</w:t>
+          <w:t>8</w:t>
         </w:r>
         <w:r>
           <w:rPr>
@@ -2318,7 +2308,7 @@
           <w:lang w:val="fr-CH" w:eastAsia="fr-CH"/>
         </w:rPr>
       </w:pPr>
-      <w:hyperlink w:anchor="_Toc126746867" w:history="1">
+      <w:hyperlink w:anchor="_Toc128646842" w:history="1">
         <w:r>
           <w:rPr>
             <w:rStyle w:val="Lienhypertexte"/>
@@ -2366,7 +2356,7 @@
             <w:noProof/>
             <w:webHidden/>
           </w:rPr>
-          <w:instrText xml:space="preserve"> PAGEREF _Toc126746867 \h </w:instrText>
+          <w:instrText xml:space="preserve"> PAGEREF _Toc128646842 \h </w:instrText>
         </w:r>
         <w:r>
           <w:rPr>
@@ -2386,7 +2376,7 @@
             <w:noProof/>
             <w:webHidden/>
           </w:rPr>
-          <w:t>7</w:t>
+          <w:t>8</w:t>
         </w:r>
         <w:r>
           <w:rPr>
@@ -2428,9 +2418,12 @@
           <w:bCs/>
           <w:i/>
           <w:sz w:val="20"/>
-        </w:rPr>
-      </w:pPr>
-      <w:r>
+          <w:u w:val="single"/>
+        </w:rPr>
+      </w:pPr>
+    </w:p>
+    <w:p>
+      <w:pPr>
         <w:rPr>
           <w:rFonts w:ascii="Arial Narrow" w:hAnsi="Arial Narrow"/>
           <w:bCs/>
@@ -2438,6 +2431,179 @@
           <w:sz w:val="20"/>
           <w:u w:val="single"/>
         </w:rPr>
+      </w:pPr>
+    </w:p>
+    <w:p>
+      <w:pPr>
+        <w:rPr>
+          <w:rFonts w:ascii="Arial Narrow" w:hAnsi="Arial Narrow"/>
+          <w:bCs/>
+          <w:i/>
+          <w:sz w:val="20"/>
+          <w:u w:val="single"/>
+        </w:rPr>
+      </w:pPr>
+    </w:p>
+    <w:p>
+      <w:pPr>
+        <w:rPr>
+          <w:rFonts w:ascii="Arial Narrow" w:hAnsi="Arial Narrow"/>
+          <w:bCs/>
+          <w:i/>
+          <w:sz w:val="20"/>
+          <w:u w:val="single"/>
+        </w:rPr>
+      </w:pPr>
+    </w:p>
+    <w:p>
+      <w:pPr>
+        <w:rPr>
+          <w:rFonts w:ascii="Arial Narrow" w:hAnsi="Arial Narrow"/>
+          <w:bCs/>
+          <w:i/>
+          <w:sz w:val="20"/>
+          <w:u w:val="single"/>
+        </w:rPr>
+      </w:pPr>
+    </w:p>
+    <w:p>
+      <w:pPr>
+        <w:rPr>
+          <w:rFonts w:ascii="Arial Narrow" w:hAnsi="Arial Narrow"/>
+          <w:bCs/>
+          <w:i/>
+          <w:sz w:val="20"/>
+          <w:u w:val="single"/>
+        </w:rPr>
+      </w:pPr>
+    </w:p>
+    <w:p>
+      <w:pPr>
+        <w:rPr>
+          <w:rFonts w:ascii="Arial Narrow" w:hAnsi="Arial Narrow"/>
+          <w:bCs/>
+          <w:i/>
+          <w:sz w:val="20"/>
+          <w:u w:val="single"/>
+        </w:rPr>
+      </w:pPr>
+    </w:p>
+    <w:p>
+      <w:pPr>
+        <w:rPr>
+          <w:rFonts w:ascii="Arial Narrow" w:hAnsi="Arial Narrow"/>
+          <w:bCs/>
+          <w:i/>
+          <w:sz w:val="20"/>
+          <w:u w:val="single"/>
+        </w:rPr>
+      </w:pPr>
+    </w:p>
+    <w:p>
+      <w:pPr>
+        <w:rPr>
+          <w:rFonts w:ascii="Arial Narrow" w:hAnsi="Arial Narrow"/>
+          <w:bCs/>
+          <w:i/>
+          <w:sz w:val="20"/>
+          <w:u w:val="single"/>
+        </w:rPr>
+      </w:pPr>
+    </w:p>
+    <w:p>
+      <w:pPr>
+        <w:rPr>
+          <w:rFonts w:ascii="Arial Narrow" w:hAnsi="Arial Narrow"/>
+          <w:bCs/>
+          <w:i/>
+          <w:sz w:val="20"/>
+          <w:u w:val="single"/>
+        </w:rPr>
+      </w:pPr>
+    </w:p>
+    <w:p>
+      <w:pPr>
+        <w:rPr>
+          <w:rFonts w:ascii="Arial Narrow" w:hAnsi="Arial Narrow"/>
+          <w:bCs/>
+          <w:i/>
+          <w:sz w:val="20"/>
+          <w:u w:val="single"/>
+        </w:rPr>
+      </w:pPr>
+    </w:p>
+    <w:p>
+      <w:pPr>
+        <w:rPr>
+          <w:rFonts w:ascii="Arial Narrow" w:hAnsi="Arial Narrow"/>
+          <w:bCs/>
+          <w:i/>
+          <w:sz w:val="20"/>
+          <w:u w:val="single"/>
+        </w:rPr>
+      </w:pPr>
+    </w:p>
+    <w:p>
+      <w:pPr>
+        <w:rPr>
+          <w:rFonts w:ascii="Arial Narrow" w:hAnsi="Arial Narrow"/>
+          <w:bCs/>
+          <w:i/>
+          <w:sz w:val="20"/>
+          <w:u w:val="single"/>
+        </w:rPr>
+      </w:pPr>
+    </w:p>
+    <w:p>
+      <w:pPr>
+        <w:rPr>
+          <w:rFonts w:ascii="Arial Narrow" w:hAnsi="Arial Narrow"/>
+          <w:bCs/>
+          <w:i/>
+          <w:sz w:val="20"/>
+          <w:u w:val="single"/>
+        </w:rPr>
+      </w:pPr>
+    </w:p>
+    <w:p>
+      <w:pPr>
+        <w:rPr>
+          <w:rFonts w:ascii="Arial Narrow" w:hAnsi="Arial Narrow"/>
+          <w:bCs/>
+          <w:i/>
+          <w:sz w:val="20"/>
+          <w:u w:val="single"/>
+        </w:rPr>
+      </w:pPr>
+    </w:p>
+    <w:p>
+      <w:pPr>
+        <w:rPr>
+          <w:rFonts w:ascii="Arial Narrow" w:hAnsi="Arial Narrow"/>
+          <w:bCs/>
+          <w:i/>
+          <w:sz w:val="20"/>
+          <w:u w:val="single"/>
+        </w:rPr>
+      </w:pPr>
+    </w:p>
+    <w:p>
+      <w:pPr>
+        <w:rPr>
+          <w:rFonts w:ascii="Arial Narrow" w:hAnsi="Arial Narrow"/>
+          <w:bCs/>
+          <w:i/>
+          <w:sz w:val="20"/>
+        </w:rPr>
+      </w:pPr>
+      <w:r>
+        <w:rPr>
+          <w:rFonts w:ascii="Arial Narrow" w:hAnsi="Arial Narrow"/>
+          <w:bCs/>
+          <w:i/>
+          <w:sz w:val="20"/>
+          <w:u w:val="single"/>
+        </w:rPr>
         <w:t>NOTE L’INTENTION DES UTILISATEURS DE CE CANEVAS</w:t>
       </w:r>
       <w:r>
@@ -2519,7 +2685,7 @@
           <w:rFonts w:ascii="Arial Narrow" w:hAnsi="Arial Narrow"/>
         </w:rPr>
       </w:pPr>
-      <w:bookmarkStart w:id="1" w:name="_Toc126746845"/>
+      <w:bookmarkStart w:id="1" w:name="_Toc128646820"/>
       <w:r>
         <w:rPr>
           <w:rFonts w:ascii="Arial Narrow" w:hAnsi="Arial Narrow"/>
@@ -2550,7 +2716,7 @@
           <w:iCs/>
         </w:rPr>
       </w:pPr>
-      <w:bookmarkStart w:id="2" w:name="_Toc126746846"/>
+      <w:bookmarkStart w:id="2" w:name="_Toc128646821"/>
       <w:r>
         <w:rPr>
           <w:rFonts w:ascii="Arial Narrow" w:hAnsi="Arial Narrow"/>
@@ -2757,7 +2923,7 @@
           <w:iCs/>
         </w:rPr>
       </w:pPr>
-      <w:bookmarkStart w:id="3" w:name="_Toc126746847"/>
+      <w:bookmarkStart w:id="3" w:name="_Toc128646822"/>
       <w:r>
         <w:rPr>
           <w:rFonts w:ascii="Arial Narrow" w:hAnsi="Arial Narrow"/>
@@ -3147,7 +3313,7 @@
         </w:rPr>
         <w:br w:type="page"/>
       </w:r>
-      <w:bookmarkStart w:id="4" w:name="_Toc126746848"/>
+      <w:bookmarkStart w:id="4" w:name="_Toc128646823"/>
       <w:r>
         <w:rPr>
           <w:rFonts w:ascii="Arial Narrow" w:hAnsi="Arial Narrow"/>
@@ -3281,7 +3447,7 @@
           <w:rFonts w:ascii="Arial Narrow" w:hAnsi="Arial Narrow"/>
         </w:rPr>
       </w:pPr>
-      <w:bookmarkStart w:id="5" w:name="_Toc126746849"/>
+      <w:bookmarkStart w:id="5" w:name="_Toc128646824"/>
       <w:r>
         <w:rPr>
           <w:rFonts w:ascii="Arial Narrow" w:hAnsi="Arial Narrow"/>
@@ -3305,7 +3471,7 @@
           <w:iCs/>
         </w:rPr>
       </w:pPr>
-      <w:bookmarkStart w:id="6" w:name="_Toc126746850"/>
+      <w:bookmarkStart w:id="6" w:name="_Toc128646825"/>
       <w:r>
         <w:rPr>
           <w:rFonts w:ascii="Arial Narrow" w:hAnsi="Arial Narrow"/>
@@ -3688,7 +3854,7 @@
         </w:rPr>
       </w:pPr>
       <w:bookmarkStart w:id="7" w:name="_Toc71691012"/>
-      <w:bookmarkStart w:id="8" w:name="_Toc126746851"/>
+      <w:bookmarkStart w:id="8" w:name="_Toc128646826"/>
       <w:r>
         <w:rPr>
           <w:rFonts w:ascii="Arial Narrow" w:hAnsi="Arial Narrow"/>
@@ -4059,7 +4225,7 @@
       </w:pPr>
       <w:bookmarkStart w:id="9" w:name="_Toc25553310"/>
       <w:bookmarkStart w:id="10" w:name="_Toc71691015"/>
-      <w:bookmarkStart w:id="11" w:name="_Toc126746852"/>
+      <w:bookmarkStart w:id="11" w:name="_Toc128646827"/>
       <w:r>
         <w:rPr>
           <w:rFonts w:ascii="Arial Narrow" w:hAnsi="Arial Narrow" w:cs="Arial"/>
@@ -4195,7 +4361,7 @@
           <w:iCs/>
         </w:rPr>
       </w:pPr>
-      <w:bookmarkStart w:id="12" w:name="_Toc126746853"/>
+      <w:bookmarkStart w:id="12" w:name="_Toc128646828"/>
       <w:r>
         <w:rPr>
           <w:rFonts w:ascii="Arial Narrow" w:hAnsi="Arial Narrow"/>
@@ -4443,7 +4609,7 @@
       </w:pPr>
       <w:bookmarkStart w:id="13" w:name="_Toc25553314"/>
       <w:bookmarkStart w:id="14" w:name="_Toc71691019"/>
-      <w:bookmarkStart w:id="15" w:name="_Toc126746854"/>
+      <w:bookmarkStart w:id="15" w:name="_Toc128646829"/>
       <w:r>
         <w:rPr>
           <w:rFonts w:ascii="Arial Narrow" w:hAnsi="Arial Narrow"/>
@@ -4750,14 +4916,24 @@
           <w:i/>
           <w:sz w:val="24"/>
         </w:rPr>
-        <w:t xml:space="preserve"> et scripts: organigramme, architecture du programme, découpage modulaire, entrées-sorties des modules, pseudo-code</w:t>
-      </w:r>
+        <w:t xml:space="preserve"> et scripts: organigramme, architecture du programme, découpage modulaire, entrées-sorties des modules, </w:t>
+      </w:r>
+      <w:proofErr w:type="spellStart"/>
       <w:r>
         <w:rPr>
           <w:rFonts w:ascii="Arial Narrow" w:hAnsi="Arial Narrow" w:cs="Arial"/>
           <w:i/>
           <w:sz w:val="24"/>
         </w:rPr>
+        <w:t>pseudo-code</w:t>
+      </w:r>
+      <w:proofErr w:type="spellEnd"/>
+      <w:r>
+        <w:rPr>
+          <w:rFonts w:ascii="Arial Narrow" w:hAnsi="Arial Narrow" w:cs="Arial"/>
+          <w:i/>
+          <w:sz w:val="24"/>
+        </w:rPr>
         <w:t xml:space="preserve"> </w:t>
       </w:r>
       <w:r>
@@ -4776,13 +4952,23 @@
         </w:rPr>
         <w:t xml:space="preserve"> </w:t>
       </w:r>
+      <w:proofErr w:type="spellStart"/>
       <w:r>
         <w:rPr>
           <w:rFonts w:ascii="Arial Narrow" w:hAnsi="Arial Narrow" w:cs="Arial"/>
           <w:i/>
           <w:sz w:val="24"/>
         </w:rPr>
-        <w:t>structogramme…</w:t>
+        <w:t>structogramme</w:t>
+      </w:r>
+      <w:proofErr w:type="spellEnd"/>
+      <w:r>
+        <w:rPr>
+          <w:rFonts w:ascii="Arial Narrow" w:hAnsi="Arial Narrow" w:cs="Arial"/>
+          <w:i/>
+          <w:sz w:val="24"/>
+        </w:rPr>
+        <w:t>…</w:t>
       </w:r>
     </w:p>
     <w:p>
@@ -4867,7 +5053,7 @@
         </w:rPr>
       </w:pPr>
       <w:bookmarkStart w:id="16" w:name="_Toc71703259"/>
-      <w:bookmarkStart w:id="17" w:name="_Toc126746855"/>
+      <w:bookmarkStart w:id="17" w:name="_Toc128646830"/>
       <w:r>
         <w:rPr>
           <w:rFonts w:ascii="Arial Narrow" w:hAnsi="Arial Narrow"/>
@@ -4894,7 +5080,7 @@
       </w:pPr>
       <w:bookmarkStart w:id="18" w:name="_Toc25553317"/>
       <w:bookmarkStart w:id="19" w:name="_Toc71691022"/>
-      <w:bookmarkStart w:id="20" w:name="_Toc126746856"/>
+      <w:bookmarkStart w:id="20" w:name="_Toc128646831"/>
       <w:r>
         <w:rPr>
           <w:rFonts w:ascii="Arial Narrow" w:hAnsi="Arial Narrow"/>
@@ -4964,23 +5150,13 @@
           <w:iCs/>
         </w:rPr>
       </w:pPr>
-      <w:proofErr w:type="gramStart"/>
-      <w:r>
-        <w:rPr>
-          <w:rFonts w:ascii="Arial Narrow" w:hAnsi="Arial Narrow"/>
-          <w:i/>
-          <w:iCs/>
-        </w:rPr>
-        <w:t>les</w:t>
-      </w:r>
-      <w:proofErr w:type="gramEnd"/>
-      <w:r>
-        <w:rPr>
-          <w:rFonts w:ascii="Arial Narrow" w:hAnsi="Arial Narrow"/>
-          <w:i/>
-          <w:iCs/>
-        </w:rPr>
-        <w:t xml:space="preserve"> répertoires où le logiciel est installé</w:t>
+      <w:r>
+        <w:rPr>
+          <w:rFonts w:ascii="Arial Narrow" w:hAnsi="Arial Narrow"/>
+          <w:i/>
+          <w:iCs/>
+        </w:rPr>
+        <w:t>les répertoires où le logiciel est installé</w:t>
       </w:r>
     </w:p>
     <w:p>
@@ -5000,23 +5176,13 @@
           <w:iCs/>
         </w:rPr>
       </w:pPr>
-      <w:proofErr w:type="gramStart"/>
-      <w:r>
-        <w:rPr>
-          <w:rFonts w:ascii="Arial Narrow" w:hAnsi="Arial Narrow"/>
-          <w:i/>
-          <w:iCs/>
-        </w:rPr>
-        <w:t>la</w:t>
-      </w:r>
-      <w:proofErr w:type="gramEnd"/>
-      <w:r>
-        <w:rPr>
-          <w:rFonts w:ascii="Arial Narrow" w:hAnsi="Arial Narrow"/>
-          <w:i/>
-          <w:iCs/>
-        </w:rPr>
-        <w:t xml:space="preserve"> liste de tous les fichiers et une rapide description de leur contenu (des noms qui parlent !)</w:t>
+      <w:r>
+        <w:rPr>
+          <w:rFonts w:ascii="Arial Narrow" w:hAnsi="Arial Narrow"/>
+          <w:i/>
+          <w:iCs/>
+        </w:rPr>
+        <w:t>la liste de tous les fichiers et une rapide description de leur contenu (des noms qui parlent !)</w:t>
       </w:r>
     </w:p>
     <w:p>
@@ -5036,23 +5202,13 @@
           <w:iCs/>
         </w:rPr>
       </w:pPr>
-      <w:proofErr w:type="gramStart"/>
-      <w:r>
-        <w:rPr>
-          <w:rFonts w:ascii="Arial Narrow" w:hAnsi="Arial Narrow"/>
-          <w:i/>
-          <w:iCs/>
-        </w:rPr>
-        <w:t>les</w:t>
-      </w:r>
-      <w:proofErr w:type="gramEnd"/>
-      <w:r>
-        <w:rPr>
-          <w:rFonts w:ascii="Arial Narrow" w:hAnsi="Arial Narrow"/>
-          <w:i/>
-          <w:iCs/>
-        </w:rPr>
-        <w:t xml:space="preserve"> versions des systèmes d'exploitation et des outils logiciels</w:t>
+      <w:r>
+        <w:rPr>
+          <w:rFonts w:ascii="Arial Narrow" w:hAnsi="Arial Narrow"/>
+          <w:i/>
+          <w:iCs/>
+        </w:rPr>
+        <w:t>les versions des systèmes d'exploitation et des outils logiciels</w:t>
       </w:r>
     </w:p>
     <w:p>
@@ -5072,23 +5228,13 @@
           <w:iCs/>
         </w:rPr>
       </w:pPr>
-      <w:proofErr w:type="gramStart"/>
-      <w:r>
-        <w:rPr>
-          <w:rFonts w:ascii="Arial Narrow" w:hAnsi="Arial Narrow"/>
-          <w:i/>
-          <w:iCs/>
-        </w:rPr>
-        <w:t>la</w:t>
-      </w:r>
-      <w:proofErr w:type="gramEnd"/>
-      <w:r>
-        <w:rPr>
-          <w:rFonts w:ascii="Arial Narrow" w:hAnsi="Arial Narrow"/>
-          <w:i/>
-          <w:iCs/>
-        </w:rPr>
-        <w:t xml:space="preserve"> description exacte du matériel</w:t>
+      <w:r>
+        <w:rPr>
+          <w:rFonts w:ascii="Arial Narrow" w:hAnsi="Arial Narrow"/>
+          <w:i/>
+          <w:iCs/>
+        </w:rPr>
+        <w:t>la description exacte du matériel</w:t>
       </w:r>
     </w:p>
     <w:p>
@@ -5108,23 +5254,13 @@
           <w:iCs/>
         </w:rPr>
       </w:pPr>
-      <w:proofErr w:type="gramStart"/>
-      <w:r>
-        <w:rPr>
-          <w:rFonts w:ascii="Arial Narrow" w:hAnsi="Arial Narrow"/>
-          <w:i/>
-          <w:iCs/>
-        </w:rPr>
-        <w:t>le</w:t>
-      </w:r>
-      <w:proofErr w:type="gramEnd"/>
-      <w:r>
-        <w:rPr>
-          <w:rFonts w:ascii="Arial Narrow" w:hAnsi="Arial Narrow"/>
-          <w:i/>
-          <w:iCs/>
-        </w:rPr>
-        <w:t xml:space="preserve"> numé</w:t>
+      <w:r>
+        <w:rPr>
+          <w:rFonts w:ascii="Arial Narrow" w:hAnsi="Arial Narrow"/>
+          <w:i/>
+          <w:iCs/>
+        </w:rPr>
+        <w:t>le numé</w:t>
       </w:r>
       <w:r>
         <w:rPr>
@@ -5161,23 +5297,13 @@
           <w:u w:val="single"/>
         </w:rPr>
       </w:pPr>
-      <w:proofErr w:type="gramStart"/>
-      <w:r>
-        <w:rPr>
-          <w:rFonts w:ascii="Arial Narrow" w:hAnsi="Arial Narrow"/>
-          <w:i/>
-          <w:iCs/>
-        </w:rPr>
-        <w:t>programmation</w:t>
-      </w:r>
-      <w:proofErr w:type="gramEnd"/>
-      <w:r>
-        <w:rPr>
-          <w:rFonts w:ascii="Arial Narrow" w:hAnsi="Arial Narrow"/>
-          <w:i/>
-          <w:iCs/>
-        </w:rPr>
-        <w:t xml:space="preserve"> et scripts: librairies externes, dictionnaire des données, reconstruction du logiciel</w:t>
+      <w:r>
+        <w:rPr>
+          <w:rFonts w:ascii="Arial Narrow" w:hAnsi="Arial Narrow"/>
+          <w:i/>
+          <w:iCs/>
+        </w:rPr>
+        <w:t>programmation et scripts: librairies externes, dictionnaire des données, reconstruction du logiciel</w:t>
       </w:r>
       <w:r>
         <w:rPr>
@@ -5269,7 +5395,7 @@
       </w:pPr>
       <w:bookmarkStart w:id="22" w:name="_Toc25553321"/>
       <w:bookmarkStart w:id="23" w:name="_Toc71691025"/>
-      <w:bookmarkStart w:id="24" w:name="_Toc126746857"/>
+      <w:bookmarkStart w:id="24" w:name="_Toc128646832"/>
       <w:r>
         <w:rPr>
           <w:rFonts w:ascii="Arial Narrow" w:hAnsi="Arial Narrow"/>
@@ -5314,17 +5440,8 @@
           <w:rFonts w:ascii="Arial Narrow" w:hAnsi="Arial Narrow"/>
           <w:i/>
         </w:rPr>
-        <w:t xml:space="preserve">Pour chaque partie testée de votre projet, il faut </w:t>
-      </w:r>
-      <w:proofErr w:type="gramStart"/>
-      <w:r>
-        <w:rPr>
-          <w:rFonts w:ascii="Arial Narrow" w:hAnsi="Arial Narrow"/>
-          <w:i/>
-        </w:rPr>
-        <w:t>décrire:</w:t>
-      </w:r>
-      <w:proofErr w:type="gramEnd"/>
+        <w:t>Pour chaque partie testée de votre projet, il faut décrire:</w:t>
+      </w:r>
     </w:p>
     <w:p>
       <w:pPr>
@@ -5348,21 +5465,12 @@
           <w:i/>
         </w:rPr>
       </w:pPr>
-      <w:proofErr w:type="gramStart"/>
-      <w:r>
-        <w:rPr>
-          <w:rFonts w:ascii="Arial Narrow" w:hAnsi="Arial Narrow"/>
-          <w:i/>
-        </w:rPr>
-        <w:t>les</w:t>
-      </w:r>
-      <w:proofErr w:type="gramEnd"/>
-      <w:r>
-        <w:rPr>
-          <w:rFonts w:ascii="Arial Narrow" w:hAnsi="Arial Narrow"/>
-          <w:i/>
-        </w:rPr>
-        <w:t xml:space="preserve"> conditions exactes de chaque test</w:t>
+      <w:r>
+        <w:rPr>
+          <w:rFonts w:ascii="Arial Narrow" w:hAnsi="Arial Narrow"/>
+          <w:i/>
+        </w:rPr>
+        <w:t>les conditions exactes de chaque test</w:t>
       </w:r>
     </w:p>
     <w:p>
@@ -5376,21 +5484,12 @@
           <w:i/>
         </w:rPr>
       </w:pPr>
-      <w:proofErr w:type="gramStart"/>
-      <w:r>
-        <w:rPr>
-          <w:rFonts w:ascii="Arial Narrow" w:hAnsi="Arial Narrow"/>
-          <w:i/>
-        </w:rPr>
-        <w:t>les</w:t>
-      </w:r>
-      <w:proofErr w:type="gramEnd"/>
-      <w:r>
-        <w:rPr>
-          <w:rFonts w:ascii="Arial Narrow" w:hAnsi="Arial Narrow"/>
-          <w:i/>
-        </w:rPr>
-        <w:t xml:space="preserve"> preuves de test (papier ou fichier)</w:t>
+      <w:r>
+        <w:rPr>
+          <w:rFonts w:ascii="Arial Narrow" w:hAnsi="Arial Narrow"/>
+          <w:i/>
+        </w:rPr>
+        <w:t>les preuves de test (papier ou fichier)</w:t>
       </w:r>
     </w:p>
     <w:p>
@@ -5404,21 +5503,12 @@
           <w:i/>
         </w:rPr>
       </w:pPr>
-      <w:proofErr w:type="gramStart"/>
-      <w:r>
-        <w:rPr>
-          <w:rFonts w:ascii="Arial Narrow" w:hAnsi="Arial Narrow"/>
-          <w:i/>
-        </w:rPr>
-        <w:t>tests</w:t>
-      </w:r>
-      <w:proofErr w:type="gramEnd"/>
-      <w:r>
-        <w:rPr>
-          <w:rFonts w:ascii="Arial Narrow" w:hAnsi="Arial Narrow"/>
-          <w:i/>
-        </w:rPr>
-        <w:t xml:space="preserve"> sans preuve: fournir au moins une description </w:t>
+      <w:r>
+        <w:rPr>
+          <w:rFonts w:ascii="Arial Narrow" w:hAnsi="Arial Narrow"/>
+          <w:i/>
+        </w:rPr>
+        <w:t xml:space="preserve">tests sans preuve: fournir au moins une description </w:t>
       </w:r>
     </w:p>
     <w:p>
@@ -5432,7 +5522,7 @@
       </w:pPr>
       <w:bookmarkStart w:id="25" w:name="_Toc25553322"/>
       <w:bookmarkStart w:id="26" w:name="_Toc71691026"/>
-      <w:bookmarkStart w:id="27" w:name="_Toc126746858"/>
+      <w:bookmarkStart w:id="27" w:name="_Toc128646833"/>
       <w:r>
         <w:rPr>
           <w:rFonts w:ascii="Arial Narrow" w:hAnsi="Arial Narrow"/>
@@ -5484,23 +5574,7 @@
           <w:rFonts w:ascii="Arial Narrow" w:hAnsi="Arial Narrow"/>
           <w:i/>
         </w:rPr>
-        <w:t xml:space="preserve">S'il reste encore des </w:t>
-      </w:r>
-      <w:proofErr w:type="gramStart"/>
-      <w:r>
-        <w:rPr>
-          <w:rFonts w:ascii="Arial Narrow" w:hAnsi="Arial Narrow"/>
-          <w:i/>
-        </w:rPr>
-        <w:t>erreurs:</w:t>
-      </w:r>
-      <w:proofErr w:type="gramEnd"/>
-      <w:r>
-        <w:rPr>
-          <w:rFonts w:ascii="Arial Narrow" w:hAnsi="Arial Narrow"/>
-          <w:i/>
-        </w:rPr>
-        <w:t xml:space="preserve"> </w:t>
+        <w:t xml:space="preserve">S'il reste encore des erreurs: </w:t>
       </w:r>
     </w:p>
     <w:p>
@@ -5590,7 +5664,7 @@
       </w:pPr>
       <w:bookmarkStart w:id="29" w:name="_Toc25553326"/>
       <w:bookmarkStart w:id="30" w:name="_Toc71691029"/>
-      <w:bookmarkStart w:id="31" w:name="_Toc126746859"/>
+      <w:bookmarkStart w:id="31" w:name="_Toc128646834"/>
       <w:r>
         <w:rPr>
           <w:rFonts w:ascii="Arial Narrow" w:hAnsi="Arial Narrow"/>
@@ -5663,21 +5737,12 @@
           <w:i/>
         </w:rPr>
       </w:pPr>
-      <w:proofErr w:type="gramStart"/>
       <w:r>
         <w:rPr>
           <w:rFonts w:ascii="Arial Narrow" w:hAnsi="Arial Narrow" w:cs="Arial"/>
           <w:i/>
         </w:rPr>
-        <w:t>le</w:t>
-      </w:r>
-      <w:proofErr w:type="gramEnd"/>
-      <w:r>
-        <w:rPr>
-          <w:rFonts w:ascii="Arial Narrow" w:hAnsi="Arial Narrow" w:cs="Arial"/>
-          <w:i/>
-        </w:rPr>
-        <w:t xml:space="preserve"> rapport de projet</w:t>
+        <w:t>le rapport de projet</w:t>
       </w:r>
     </w:p>
     <w:p>
@@ -5691,21 +5756,12 @@
           <w:i/>
         </w:rPr>
       </w:pPr>
-      <w:proofErr w:type="gramStart"/>
       <w:r>
         <w:rPr>
           <w:rFonts w:ascii="Arial Narrow" w:hAnsi="Arial Narrow" w:cs="Arial"/>
           <w:i/>
         </w:rPr>
-        <w:t>le</w:t>
-      </w:r>
-      <w:proofErr w:type="gramEnd"/>
-      <w:r>
-        <w:rPr>
-          <w:rFonts w:ascii="Arial Narrow" w:hAnsi="Arial Narrow" w:cs="Arial"/>
-          <w:i/>
-        </w:rPr>
-        <w:t xml:space="preserve"> manuel d'Installation (en annexe)</w:t>
+        <w:t>le manuel d'Installation (en annexe)</w:t>
       </w:r>
     </w:p>
     <w:p>
@@ -5719,21 +5775,12 @@
           <w:i/>
         </w:rPr>
       </w:pPr>
-      <w:proofErr w:type="gramStart"/>
       <w:r>
         <w:rPr>
           <w:rFonts w:ascii="Arial Narrow" w:hAnsi="Arial Narrow" w:cs="Arial"/>
           <w:i/>
         </w:rPr>
-        <w:t>le</w:t>
-      </w:r>
-      <w:proofErr w:type="gramEnd"/>
-      <w:r>
-        <w:rPr>
-          <w:rFonts w:ascii="Arial Narrow" w:hAnsi="Arial Narrow" w:cs="Arial"/>
-          <w:i/>
-        </w:rPr>
-        <w:t xml:space="preserve"> manuel d'Utilisation avec des exemples graphiques (en annexe)</w:t>
+        <w:t>le manuel d'Utilisation avec des exemples graphiques (en annexe)</w:t>
       </w:r>
     </w:p>
     <w:p>
@@ -5747,21 +5794,12 @@
           <w:i/>
         </w:rPr>
       </w:pPr>
-      <w:proofErr w:type="gramStart"/>
       <w:r>
         <w:rPr>
           <w:rFonts w:ascii="Arial Narrow" w:hAnsi="Arial Narrow" w:cs="Arial"/>
           <w:i/>
         </w:rPr>
-        <w:t>autres</w:t>
-      </w:r>
-      <w:proofErr w:type="gramEnd"/>
-      <w:r>
-        <w:rPr>
-          <w:rFonts w:ascii="Arial Narrow" w:hAnsi="Arial Narrow" w:cs="Arial"/>
-          <w:i/>
-        </w:rPr>
-        <w:t>…</w:t>
+        <w:t>autres…</w:t>
       </w:r>
     </w:p>
     <w:p>
@@ -5800,7 +5838,7 @@
       </w:pPr>
       <w:bookmarkStart w:id="32" w:name="_Toc25553328"/>
       <w:bookmarkStart w:id="33" w:name="_Toc71703263"/>
-      <w:bookmarkStart w:id="34" w:name="_Toc126746860"/>
+      <w:bookmarkStart w:id="34" w:name="_Toc128646835"/>
       <w:r>
         <w:rPr>
           <w:rFonts w:ascii="Arial Narrow" w:hAnsi="Arial Narrow"/>
@@ -5846,18 +5884,8 @@
           <w:i/>
           <w:sz w:val="24"/>
         </w:rPr>
-        <w:t xml:space="preserve">Développez en tous cas les points </w:t>
-      </w:r>
-      <w:proofErr w:type="gramStart"/>
-      <w:r>
-        <w:rPr>
-          <w:rFonts w:ascii="Arial Narrow" w:hAnsi="Arial Narrow" w:cs="Arial"/>
-          <w:i/>
-          <w:sz w:val="24"/>
-        </w:rPr>
-        <w:t>suivants:</w:t>
-      </w:r>
-      <w:proofErr w:type="gramEnd"/>
+        <w:t>Développez en tous cas les points suivants:</w:t>
+      </w:r>
     </w:p>
     <w:p>
       <w:pPr>
@@ -5984,7 +6012,7 @@
         </w:rPr>
       </w:pPr>
       <w:bookmarkStart w:id="35" w:name="_Toc71703264"/>
-      <w:bookmarkStart w:id="36" w:name="_Toc126746861"/>
+      <w:bookmarkStart w:id="36" w:name="_Toc128646836"/>
       <w:r>
         <w:rPr>
           <w:rFonts w:ascii="Arial Narrow" w:hAnsi="Arial Narrow"/>
@@ -6017,7 +6045,7 @@
           <w:iCs/>
         </w:rPr>
       </w:pPr>
-      <w:bookmarkStart w:id="37" w:name="_Toc126746862"/>
+      <w:bookmarkStart w:id="37" w:name="_Toc128646837"/>
       <w:r>
         <w:rPr>
           <w:rFonts w:ascii="Arial Narrow" w:hAnsi="Arial Narrow"/>
@@ -6045,7 +6073,7 @@
         </w:rPr>
       </w:pPr>
       <w:bookmarkStart w:id="38" w:name="_Toc71703265"/>
-      <w:bookmarkStart w:id="39" w:name="_Toc126746863"/>
+      <w:bookmarkStart w:id="39" w:name="_Toc128646838"/>
       <w:r>
         <w:rPr>
           <w:rFonts w:ascii="Arial Narrow" w:hAnsi="Arial Narrow"/>
@@ -6093,23 +6121,7 @@
           <w:rFonts w:ascii="Arial Narrow" w:hAnsi="Arial Narrow"/>
           <w:i/>
         </w:rPr>
-        <w:t xml:space="preserve"> (Titre, auteur, date), des sites Internet (URL) consultés, des articles (Revue, date, titre, </w:t>
-      </w:r>
-      <w:proofErr w:type="gramStart"/>
-      <w:r>
-        <w:rPr>
-          <w:rFonts w:ascii="Arial Narrow" w:hAnsi="Arial Narrow"/>
-          <w:i/>
-        </w:rPr>
-        <w:t>auteur)…</w:t>
-      </w:r>
-      <w:proofErr w:type="gramEnd"/>
-      <w:r>
-        <w:rPr>
-          <w:rFonts w:ascii="Arial Narrow" w:hAnsi="Arial Narrow"/>
-          <w:i/>
-        </w:rPr>
-        <w:t xml:space="preserve"> Et de toutes les aides externes (noms)   </w:t>
+        <w:t xml:space="preserve"> (Titre, auteur, date), des sites Internet (URL) consultés, des articles (Revue, date, titre, auteur)… Et de toutes les aides externes (noms)   </w:t>
       </w:r>
     </w:p>
     <w:p>
@@ -6123,7 +6135,7 @@
       </w:pPr>
       <w:bookmarkStart w:id="40" w:name="_Toc25553330"/>
       <w:bookmarkStart w:id="41" w:name="_Toc71703266"/>
-      <w:bookmarkStart w:id="42" w:name="_Toc126746864"/>
+      <w:bookmarkStart w:id="42" w:name="_Toc128646839"/>
       <w:r>
         <w:rPr>
           <w:rFonts w:ascii="Arial Narrow" w:hAnsi="Arial Narrow"/>
@@ -6384,7 +6396,7 @@
         </w:rPr>
       </w:pPr>
       <w:bookmarkStart w:id="44" w:name="_Toc71703267"/>
-      <w:bookmarkStart w:id="45" w:name="_Toc126746865"/>
+      <w:bookmarkStart w:id="45" w:name="_Toc128646840"/>
       <w:r>
         <w:rPr>
           <w:rFonts w:ascii="Arial Narrow" w:hAnsi="Arial Narrow"/>
@@ -6415,7 +6427,7 @@
       </w:pPr>
       <w:bookmarkStart w:id="46" w:name="_Toc25553332"/>
       <w:bookmarkStart w:id="47" w:name="_Toc71703268"/>
-      <w:bookmarkStart w:id="48" w:name="_Toc126746866"/>
+      <w:bookmarkStart w:id="48" w:name="_Toc128646841"/>
       <w:r>
         <w:rPr>
           <w:rFonts w:ascii="Arial Narrow" w:hAnsi="Arial Narrow"/>
@@ -6446,7 +6458,7 @@
       </w:pPr>
       <w:bookmarkStart w:id="49" w:name="_Toc71703270"/>
       <w:bookmarkStart w:id="50" w:name="_Toc25553334"/>
-      <w:bookmarkStart w:id="51" w:name="_Toc126746867"/>
+      <w:bookmarkStart w:id="51" w:name="_Toc128646842"/>
       <w:r>
         <w:rPr>
           <w:rFonts w:ascii="Arial Narrow" w:hAnsi="Arial Narrow"/>
@@ -6521,8 +6533,12 @@
       </w:pPr>
     </w:p>
     <w:sectPr>
-      <w:headerReference w:type="default" r:id="rId10"/>
-      <w:footerReference w:type="default" r:id="rId11"/>
+      <w:headerReference w:type="even" r:id="rId11"/>
+      <w:headerReference w:type="default" r:id="rId12"/>
+      <w:footerReference w:type="even" r:id="rId13"/>
+      <w:footerReference w:type="default" r:id="rId14"/>
+      <w:headerReference w:type="first" r:id="rId15"/>
+      <w:footerReference w:type="first" r:id="rId16"/>
       <w:pgSz w:w="11906" w:h="16838" w:code="9"/>
       <w:pgMar w:top="1418" w:right="1418" w:bottom="1418" w:left="1418" w:header="720" w:footer="720" w:gutter="0"/>
       <w:cols w:space="720"/>
@@ -6556,6 +6572,16 @@
   <w:p>
     <w:pPr>
       <w:pStyle w:val="Pieddepage"/>
+    </w:pPr>
+  </w:p>
+</w:ftr>
+</file>
+
+<file path=word/footer2.xml><?xml version="1.0" encoding="utf-8"?>
+<w:ftr xmlns:wpc="http://schemas.microsoft.com/office/word/2010/wordprocessingCanvas" xmlns:cx="http://schemas.microsoft.com/office/drawing/2014/chartex" xmlns:cx1="http://schemas.microsoft.com/office/drawing/2015/9/8/chartex" xmlns:mc="http://schemas.openxmlformats.org/markup-compatibility/2006" xmlns:o="urn:schemas-microsoft-com:office:office" xmlns:r="http://schemas.openxmlformats.org/officeDocument/2006/relationships" xmlns:m="http://schemas.openxmlformats.org/officeDocument/2006/math" xmlns:v="urn:schemas-microsoft-com:vml" xmlns:wp14="http://schemas.microsoft.com/office/word/2010/wordprocessingDrawing" xmlns:wp="http://schemas.openxmlformats.org/drawingml/2006/wordprocessingDrawing" xmlns:w10="urn:schemas-microsoft-com:office:word" xmlns:w="http://schemas.openxmlformats.org/wordprocessingml/2006/main" xmlns:w14="http://schemas.microsoft.com/office/word/2010/wordml" xmlns:w15="http://schemas.microsoft.com/office/word/2012/wordml" xmlns:w16se="http://schemas.microsoft.com/office/word/2015/wordml/symex" xmlns:wpg="http://schemas.microsoft.com/office/word/2010/wordprocessingGroup" xmlns:wpi="http://schemas.microsoft.com/office/word/2010/wordprocessingInk" xmlns:wne="http://schemas.microsoft.com/office/word/2006/wordml" xmlns:wps="http://schemas.microsoft.com/office/word/2010/wordprocessingShape" mc:Ignorable="w14 w15 w16se wp14">
+  <w:p>
+    <w:pPr>
+      <w:pStyle w:val="Pieddepage"/>
       <w:pBdr>
         <w:top w:val="single" w:sz="4" w:space="1" w:color="auto"/>
       </w:pBdr>
@@ -6631,7 +6657,7 @@
         <w:sz w:val="16"/>
         <w:szCs w:val="16"/>
       </w:rPr>
-      <w:t>3</w:t>
+      <w:t>2</w:t>
     </w:r>
     <w:r>
       <w:rPr>
@@ -6702,6 +6728,16 @@
       </w:rPr>
       <w:fldChar w:fldCharType="end"/>
     </w:r>
+  </w:p>
+</w:ftr>
+</file>
+
+<file path=word/footer3.xml><?xml version="1.0" encoding="utf-8"?>
+<w:ftr xmlns:wpc="http://schemas.microsoft.com/office/word/2010/wordprocessingCanvas" xmlns:cx="http://schemas.microsoft.com/office/drawing/2014/chartex" xmlns:cx1="http://schemas.microsoft.com/office/drawing/2015/9/8/chartex" xmlns:mc="http://schemas.openxmlformats.org/markup-compatibility/2006" xmlns:o="urn:schemas-microsoft-com:office:office" xmlns:r="http://schemas.openxmlformats.org/officeDocument/2006/relationships" xmlns:m="http://schemas.openxmlformats.org/officeDocument/2006/math" xmlns:v="urn:schemas-microsoft-com:vml" xmlns:wp14="http://schemas.microsoft.com/office/word/2010/wordprocessingDrawing" xmlns:wp="http://schemas.openxmlformats.org/drawingml/2006/wordprocessingDrawing" xmlns:w10="urn:schemas-microsoft-com:office:word" xmlns:w="http://schemas.openxmlformats.org/wordprocessingml/2006/main" xmlns:w14="http://schemas.microsoft.com/office/word/2010/wordml" xmlns:w15="http://schemas.microsoft.com/office/word/2012/wordml" xmlns:w16se="http://schemas.microsoft.com/office/word/2015/wordml/symex" xmlns:wpg="http://schemas.microsoft.com/office/word/2010/wordprocessingGroup" xmlns:wpi="http://schemas.microsoft.com/office/word/2010/wordprocessingInk" xmlns:wne="http://schemas.microsoft.com/office/word/2006/wordml" xmlns:wps="http://schemas.microsoft.com/office/word/2010/wordprocessingShape" mc:Ignorable="w14 w15 w16se wp14">
+  <w:p>
+    <w:pPr>
+      <w:pStyle w:val="Pieddepage"/>
+    </w:pPr>
   </w:p>
 </w:ftr>
 </file>
@@ -6726,6 +6762,16 @@
 </file>
 
 <file path=word/header1.xml><?xml version="1.0" encoding="utf-8"?>
+<w:hdr xmlns:wpc="http://schemas.microsoft.com/office/word/2010/wordprocessingCanvas" xmlns:cx="http://schemas.microsoft.com/office/drawing/2014/chartex" xmlns:cx1="http://schemas.microsoft.com/office/drawing/2015/9/8/chartex" xmlns:mc="http://schemas.openxmlformats.org/markup-compatibility/2006" xmlns:o="urn:schemas-microsoft-com:office:office" xmlns:r="http://schemas.openxmlformats.org/officeDocument/2006/relationships" xmlns:m="http://schemas.openxmlformats.org/officeDocument/2006/math" xmlns:v="urn:schemas-microsoft-com:vml" xmlns:wp14="http://schemas.microsoft.com/office/word/2010/wordprocessingDrawing" xmlns:wp="http://schemas.openxmlformats.org/drawingml/2006/wordprocessingDrawing" xmlns:w10="urn:schemas-microsoft-com:office:word" xmlns:w="http://schemas.openxmlformats.org/wordprocessingml/2006/main" xmlns:w14="http://schemas.microsoft.com/office/word/2010/wordml" xmlns:w15="http://schemas.microsoft.com/office/word/2012/wordml" xmlns:w16se="http://schemas.microsoft.com/office/word/2015/wordml/symex" xmlns:wpg="http://schemas.microsoft.com/office/word/2010/wordprocessingGroup" xmlns:wpi="http://schemas.microsoft.com/office/word/2010/wordprocessingInk" xmlns:wne="http://schemas.microsoft.com/office/word/2006/wordml" xmlns:wps="http://schemas.microsoft.com/office/word/2010/wordprocessingShape" mc:Ignorable="w14 w15 w16se wp14">
+  <w:p>
+    <w:pPr>
+      <w:pStyle w:val="En-tte"/>
+    </w:pPr>
+  </w:p>
+</w:hdr>
+</file>
+
+<file path=word/header2.xml><?xml version="1.0" encoding="utf-8"?>
 <w:hdr xmlns:wpc="http://schemas.microsoft.com/office/word/2010/wordprocessingCanvas" xmlns:cx="http://schemas.microsoft.com/office/drawing/2014/chartex" xmlns:cx1="http://schemas.microsoft.com/office/drawing/2015/9/8/chartex" xmlns:mc="http://schemas.openxmlformats.org/markup-compatibility/2006" xmlns:o="urn:schemas-microsoft-com:office:office" xmlns:r="http://schemas.openxmlformats.org/officeDocument/2006/relationships" xmlns:m="http://schemas.openxmlformats.org/officeDocument/2006/math" xmlns:v="urn:schemas-microsoft-com:vml" xmlns:wp14="http://schemas.microsoft.com/office/word/2010/wordprocessingDrawing" xmlns:wp="http://schemas.openxmlformats.org/drawingml/2006/wordprocessingDrawing" xmlns:w10="urn:schemas-microsoft-com:office:word" xmlns:w="http://schemas.openxmlformats.org/wordprocessingml/2006/main" xmlns:w14="http://schemas.microsoft.com/office/word/2010/wordml" xmlns:w15="http://schemas.microsoft.com/office/word/2012/wordml" xmlns:w16se="http://schemas.microsoft.com/office/word/2015/wordml/symex" xmlns:wpg="http://schemas.microsoft.com/office/word/2010/wordprocessingGroup" xmlns:wpi="http://schemas.microsoft.com/office/word/2010/wordprocessingInk" xmlns:wne="http://schemas.microsoft.com/office/word/2006/wordml" xmlns:wps="http://schemas.microsoft.com/office/word/2010/wordprocessingShape" mc:Ignorable="w14 w15 w16se wp14">
   <w:p>
     <w:pPr>
@@ -6829,7 +6875,50 @@
         <w:sz w:val="28"/>
         <w:szCs w:val="28"/>
       </w:rPr>
-      <w:t>Mise en service d’un pare-feu Fortinet</w:t>
+      <w:t xml:space="preserve">Mise </w:t>
+    </w:r>
+    <w:r>
+      <w:rPr>
+        <w:rFonts w:ascii="Arial Narrow" w:hAnsi="Arial Narrow" w:cs="Arial"/>
+        <w:bCs/>
+        <w:i/>
+        <w:sz w:val="28"/>
+        <w:szCs w:val="28"/>
+      </w:rPr>
+      <w:t xml:space="preserve">en service d’un pare-feu </w:t>
+    </w:r>
+    <w:r>
+      <w:rPr>
+        <w:rFonts w:ascii="Arial Narrow" w:hAnsi="Arial Narrow" w:cs="Arial"/>
+        <w:bCs/>
+        <w:i/>
+        <w:sz w:val="28"/>
+        <w:szCs w:val="28"/>
+      </w:rPr>
+      <w:pict>
+        <v:shapetype id="_x0000_t75" coordsize="21600,21600" o:spt="75" o:preferrelative="t" path="m@4@5l@4@11@9@11@9@5xe" filled="f" stroked="f">
+          <v:stroke joinstyle="miter"/>
+          <v:formulas>
+            <v:f eqn="if lineDrawn pixelLineWidth 0"/>
+            <v:f eqn="sum @0 1 0"/>
+            <v:f eqn="sum 0 0 @1"/>
+            <v:f eqn="prod @2 1 2"/>
+            <v:f eqn="prod @3 21600 pixelWidth"/>
+            <v:f eqn="prod @3 21600 pixelHeight"/>
+            <v:f eqn="sum @0 0 1"/>
+            <v:f eqn="prod @6 1 2"/>
+            <v:f eqn="prod @7 21600 pixelWidth"/>
+            <v:f eqn="sum @8 21600 0"/>
+            <v:f eqn="prod @7 21600 pixelHeight"/>
+            <v:f eqn="sum @10 21600 0"/>
+          </v:formulas>
+          <v:path o:extrusionok="f" gradientshapeok="t" o:connecttype="rect"/>
+          <o:lock v:ext="edit" aspectratio="t"/>
+        </v:shapetype>
+        <v:shape id="_x0000_i1026" type="#_x0000_t75" style="width:69.75pt;height:8.25pt">
+          <v:imagedata r:id="rId2" o:title="Fortinet-Logo" croptop="27971f" cropbottom="28133f" cropleft="7053f" cropright="7283f"/>
+        </v:shape>
+      </w:pict>
     </w:r>
   </w:p>
   <w:p>
@@ -6862,6 +6951,16 @@
     </w:pPr>
   </w:p>
   <w:p/>
+</w:hdr>
+</file>
+
+<file path=word/header3.xml><?xml version="1.0" encoding="utf-8"?>
+<w:hdr xmlns:wpc="http://schemas.microsoft.com/office/word/2010/wordprocessingCanvas" xmlns:cx="http://schemas.microsoft.com/office/drawing/2014/chartex" xmlns:cx1="http://schemas.microsoft.com/office/drawing/2015/9/8/chartex" xmlns:mc="http://schemas.openxmlformats.org/markup-compatibility/2006" xmlns:o="urn:schemas-microsoft-com:office:office" xmlns:r="http://schemas.openxmlformats.org/officeDocument/2006/relationships" xmlns:m="http://schemas.openxmlformats.org/officeDocument/2006/math" xmlns:v="urn:schemas-microsoft-com:vml" xmlns:wp14="http://schemas.microsoft.com/office/word/2010/wordprocessingDrawing" xmlns:wp="http://schemas.openxmlformats.org/drawingml/2006/wordprocessingDrawing" xmlns:w10="urn:schemas-microsoft-com:office:word" xmlns:w="http://schemas.openxmlformats.org/wordprocessingml/2006/main" xmlns:w14="http://schemas.microsoft.com/office/word/2010/wordml" xmlns:w15="http://schemas.microsoft.com/office/word/2012/wordml" xmlns:w16se="http://schemas.microsoft.com/office/word/2015/wordml/symex" xmlns:wpg="http://schemas.microsoft.com/office/word/2010/wordprocessingGroup" xmlns:wpi="http://schemas.microsoft.com/office/word/2010/wordprocessingInk" xmlns:wne="http://schemas.microsoft.com/office/word/2006/wordml" xmlns:wps="http://schemas.microsoft.com/office/word/2010/wordprocessingShape" mc:Ignorable="w14 w15 w16se wp14">
+  <w:p>
+    <w:pPr>
+      <w:pStyle w:val="En-tte"/>
+    </w:pPr>
+  </w:p>
 </w:hdr>
 </file>
 

</xml_diff>